<commit_message>
Adicionado informçãoes de rede no doc Docker
</commit_message>
<xml_diff>
--- a/Docker/Docker.docx
+++ b/Docker/Docker.docx
@@ -2161,6 +2161,9 @@
       <w:r>
         <w:t>, será que conseguimos realizar</w:t>
       </w:r>
+      <w:r>
+        <w:t xml:space="preserve"> uma comunicação entre eles?</w:t>
+      </w:r>
     </w:p>
     <w:p>
       <w:pPr>
@@ -2221,7 +2224,108 @@
           </wp:inline>
         </w:drawing>
       </w:r>
-      <w:r>
+    </w:p>
+    <w:p>
+      <w:pPr>
+        <w:tabs>
+          <w:tab w:val="left" w:pos="1082"/>
+        </w:tabs>
+      </w:pPr>
+      <w:r>
+        <w:t>Quando sobe um Docker ele vem configurado por padrão na rede “bri</w:t>
+      </w:r>
+      <w:r>
+        <w:t>dge”.</w:t>
+      </w:r>
+    </w:p>
+    <w:p>
+      <w:pPr>
+        <w:tabs>
+          <w:tab w:val="left" w:pos="1082"/>
+        </w:tabs>
+      </w:pPr>
+      <w:r>
+        <w:t xml:space="preserve">No exemplo que o professor usou, </w:t>
+      </w:r>
+      <w:r>
+        <w:t xml:space="preserve">ele tava com 3 imagens do ubuntu que supostamente que estavam  na mesma rede e deveriam se comunicar através do comando ping, </w:t>
+      </w:r>
+      <w:r>
+        <w:t>só que as imagens não tinham essa imagem</w:t>
+      </w:r>
+      <w:r>
+        <w:t xml:space="preserve"> (ping)</w:t>
+      </w:r>
+      <w:r>
+        <w:t xml:space="preserve"> então ele foi instalando via terminal</w:t>
+      </w:r>
+      <w:r>
+        <w:t xml:space="preserve"> (do container)</w:t>
+      </w:r>
+      <w:r>
+        <w:t xml:space="preserve"> como se tivesse mexendo em </w:t>
+      </w:r>
+      <w:r>
+        <w:t>uma máquina Linux.</w:t>
+      </w:r>
+    </w:p>
+    <w:p>
+      <w:pPr>
+        <w:tabs>
+          <w:tab w:val="left" w:pos="1082"/>
+        </w:tabs>
+      </w:pPr>
+      <w:r>
+        <w:t xml:space="preserve">Comando realizados: </w:t>
+      </w:r>
+    </w:p>
+    <w:p>
+      <w:pPr>
+        <w:tabs>
+          <w:tab w:val="left" w:pos="1082"/>
+        </w:tabs>
+      </w:pPr>
+      <w:r>
+        <w:t>apt-get update</w:t>
+      </w:r>
+      <w:r>
+        <w:t xml:space="preserve"> -&gt; Atualiza</w:t>
+      </w:r>
+      <w:r>
+        <w:t xml:space="preserve"> os pacotes</w:t>
+      </w:r>
+    </w:p>
+    <w:p>
+      <w:pPr>
+        <w:tabs>
+          <w:tab w:val="left" w:pos="1082"/>
+        </w:tabs>
+        <w:rPr>
+          <w:lang w:val="en-US"/>
+        </w:rPr>
+      </w:pPr>
+      <w:r>
+        <w:rPr>
+          <w:lang w:val="en-US"/>
+        </w:rPr>
+        <w:t>apt-get install iputils</w:t>
+      </w:r>
+      <w:r>
+        <w:rPr>
+          <w:lang w:val="en-US"/>
+        </w:rPr>
+        <w:t>-p</w:t>
+      </w:r>
+      <w:r>
+        <w:rPr>
+          <w:lang w:val="en-US"/>
+        </w:rPr>
+        <w:t>ing -y</w:t>
+      </w:r>
+      <w:r>
+        <w:rPr>
+          <w:lang w:val="en-US"/>
+        </w:rPr>
         <w:t>.</w:t>
       </w:r>
     </w:p>
@@ -2232,10 +2336,88 @@
         </w:tabs>
       </w:pPr>
       <w:r>
-        <w:t xml:space="preserve">Teve que fazer algumas instalações de imagens e </w:t>
-      </w:r>
-      <w:r>
-        <w:t>atualização de pacotes para que todos pudessem comunicar na mesma rede, mas deu certo</w:t>
+        <w:t>Uma comunicação via ip n</w:t>
+      </w:r>
+      <w:r>
+        <w:t>ão é confiável, pois os containers são suscetíveis a reiniciar, trocar o Ip, sendo assim ia ter uma comunicação instável.</w:t>
+      </w:r>
+    </w:p>
+    <w:p>
+      <w:pPr>
+        <w:tabs>
+          <w:tab w:val="left" w:pos="1082"/>
+        </w:tabs>
+      </w:pPr>
+    </w:p>
+    <w:p>
+      <w:pPr>
+        <w:tabs>
+          <w:tab w:val="left" w:pos="1082"/>
+        </w:tabs>
+        <w:jc w:val="center"/>
+        <w:rPr>
+          <w:b/>
+          <w:bCs/>
+        </w:rPr>
+      </w:pPr>
+      <w:r>
+        <w:lastRenderedPageBreak/>
+        <w:t xml:space="preserve">Comunicação confiável via </w:t>
+      </w:r>
+      <w:r>
+        <w:rPr>
+          <w:b/>
+          <w:bCs/>
+          <w:u w:val="single"/>
+        </w:rPr>
+        <w:t>host name</w:t>
+      </w:r>
+      <w:r>
+        <w:rPr>
+          <w:b/>
+          <w:bCs/>
+          <w:u w:val="single"/>
+        </w:rPr>
+        <w:t>.</w:t>
+      </w:r>
+    </w:p>
+    <w:p>
+      <w:pPr>
+        <w:tabs>
+          <w:tab w:val="left" w:pos="1082"/>
+        </w:tabs>
+        <w:jc w:val="center"/>
+        <w:rPr>
+          <w:b/>
+          <w:bCs/>
+          <w:lang w:val="en-US"/>
+        </w:rPr>
+      </w:pPr>
+      <w:r>
+        <w:rPr>
+          <w:b/>
+          <w:bCs/>
+          <w:lang w:val="en-US"/>
+        </w:rPr>
+        <w:t xml:space="preserve">By doc: </w:t>
+      </w:r>
+      <w:r>
+        <w:rPr>
+          <w:b/>
+          <w:bCs/>
+          <w:lang w:val="en-US"/>
+        </w:rPr>
+        <w:t>Differences between user-defined bridges and the default bridge.</w:t>
+      </w:r>
+    </w:p>
+    <w:p>
+      <w:pPr>
+        <w:tabs>
+          <w:tab w:val="left" w:pos="1082"/>
+        </w:tabs>
+      </w:pPr>
+      <w:r>
+        <w:t>É uma comunicação bem mais estável que IP.</w:t>
       </w:r>
     </w:p>
     <w:p>
@@ -2249,10 +2431,10 @@
           <w:noProof/>
         </w:rPr>
         <w:drawing>
-          <wp:inline distT="0" distB="0" distL="0" distR="0" wp14:anchorId="749C09A2" wp14:editId="28CBC320">
-            <wp:extent cx="5400040" cy="575945"/>
-            <wp:effectExtent l="0" t="0" r="0" b="0"/>
-            <wp:docPr id="26" name="Imagem 26"/>
+          <wp:inline distT="0" distB="0" distL="0" distR="0" wp14:anchorId="4E07CFEE" wp14:editId="2A2E4BA4">
+            <wp:extent cx="3628634" cy="163852"/>
+            <wp:effectExtent l="0" t="0" r="0" b="7620"/>
+            <wp:docPr id="11" name="Imagem 11"/>
             <wp:cNvGraphicFramePr>
               <a:graphicFrameLocks xmlns:a="http://schemas.openxmlformats.org/drawingml/2006/main" noChangeAspect="1"/>
             </wp:cNvGraphicFramePr>
@@ -2272,7 +2454,7 @@
                   <pic:spPr>
                     <a:xfrm>
                       <a:off x="0" y="0"/>
-                      <a:ext cx="5400040" cy="575945"/>
+                      <a:ext cx="4560212" cy="205918"/>
                     </a:xfrm>
                     <a:prstGeom prst="rect">
                       <a:avLst/>
@@ -2284,30 +2466,11 @@
           </wp:inline>
         </w:drawing>
       </w:r>
-    </w:p>
-    <w:p>
-      <w:pPr>
-        <w:tabs>
-          <w:tab w:val="left" w:pos="1082"/>
-        </w:tabs>
-      </w:pPr>
-      <w:r>
-        <w:t xml:space="preserve">Rede </w:t>
-      </w:r>
-      <w:r>
-        <w:t>com drive “</w:t>
-      </w:r>
-      <w:r>
-        <w:t xml:space="preserve">none </w:t>
-      </w:r>
-      <w:r>
-        <w:t>“</w:t>
-      </w:r>
-      <w:r>
-        <w:t xml:space="preserve">não tem </w:t>
-      </w:r>
-      <w:r>
-        <w:t>qualquer interface de rede vinculado a ele</w:t>
+      <w:r>
+        <w:t xml:space="preserve"> </w:t>
+      </w:r>
+      <w:r>
+        <w:t>&lt;- Gerou um container e deu o nome de “ubuntu1”</w:t>
       </w:r>
       <w:r>
         <w:t>.</w:t>
@@ -2318,26 +2481,47 @@
         <w:tabs>
           <w:tab w:val="left" w:pos="1082"/>
         </w:tabs>
-      </w:pPr>
-      <w:r>
-        <w:t>Como que faz para ter uma interface de rede vinculada ao nosso host?</w:t>
-      </w:r>
-    </w:p>
-    <w:p>
-      <w:pPr>
-        <w:tabs>
-          <w:tab w:val="left" w:pos="1082"/>
-        </w:tabs>
-      </w:pPr>
-      <w:r>
-        <w:rPr>
+        <w:rPr>
+          <w:b/>
+          <w:bCs/>
+        </w:rPr>
+      </w:pPr>
+      <w:r>
+        <w:rPr>
+          <w:b/>
+          <w:bCs/>
+        </w:rPr>
+        <w:t>Próximo passo criar nossa rede:</w:t>
+      </w:r>
+    </w:p>
+    <w:p>
+      <w:pPr>
+        <w:tabs>
+          <w:tab w:val="left" w:pos="1082"/>
+        </w:tabs>
+        <w:rPr>
+          <w:b/>
+          <w:bCs/>
+        </w:rPr>
+      </w:pPr>
+      <w:r>
+        <w:rPr>
+          <w:b/>
+          <w:bCs/>
+        </w:rPr>
+        <w:t xml:space="preserve">Comando: </w:t>
+      </w:r>
+      <w:r>
+        <w:rPr>
+          <w:b/>
+          <w:bCs/>
           <w:noProof/>
         </w:rPr>
         <w:drawing>
-          <wp:inline distT="0" distB="0" distL="0" distR="0" wp14:anchorId="6FD49DF8" wp14:editId="39340C64">
-            <wp:extent cx="5400040" cy="150495"/>
-            <wp:effectExtent l="0" t="0" r="0" b="1905"/>
-            <wp:docPr id="27" name="Imagem 27"/>
+          <wp:inline distT="0" distB="0" distL="0" distR="0" wp14:anchorId="29CDC8C3" wp14:editId="05188890">
+            <wp:extent cx="4393467" cy="137425"/>
+            <wp:effectExtent l="0" t="0" r="0" b="0"/>
+            <wp:docPr id="21" name="Imagem 21"/>
             <wp:cNvGraphicFramePr>
               <a:graphicFrameLocks xmlns:a="http://schemas.openxmlformats.org/drawingml/2006/main" noChangeAspect="1"/>
             </wp:cNvGraphicFramePr>
@@ -2357,6 +2541,613 @@
                   <pic:spPr>
                     <a:xfrm>
                       <a:off x="0" y="0"/>
+                      <a:ext cx="4475340" cy="139986"/>
+                    </a:xfrm>
+                    <a:prstGeom prst="rect">
+                      <a:avLst/>
+                    </a:prstGeom>
+                  </pic:spPr>
+                </pic:pic>
+              </a:graphicData>
+            </a:graphic>
+          </wp:inline>
+        </w:drawing>
+      </w:r>
+    </w:p>
+    <w:p>
+      <w:pPr>
+        <w:tabs>
+          <w:tab w:val="left" w:pos="1082"/>
+        </w:tabs>
+        <w:rPr>
+          <w:b/>
+          <w:bCs/>
+        </w:rPr>
+      </w:pPr>
+      <w:r>
+        <w:rPr>
+          <w:b/>
+          <w:bCs/>
+          <w:noProof/>
+        </w:rPr>
+        <mc:AlternateContent>
+          <mc:Choice Requires="wps">
+            <w:drawing>
+              <wp:anchor distT="0" distB="0" distL="114300" distR="114300" simplePos="0" relativeHeight="251661312" behindDoc="0" locked="0" layoutInCell="1" allowOverlap="1" wp14:anchorId="689A6E9E" wp14:editId="6F74596A">
+                <wp:simplePos x="0" y="0"/>
+                <wp:positionH relativeFrom="column">
+                  <wp:posOffset>2407718</wp:posOffset>
+                </wp:positionH>
+                <wp:positionV relativeFrom="paragraph">
+                  <wp:posOffset>272415</wp:posOffset>
+                </wp:positionV>
+                <wp:extent cx="142710" cy="126853"/>
+                <wp:effectExtent l="19050" t="0" r="29210" b="45085"/>
+                <wp:wrapNone/>
+                <wp:docPr id="30" name="Seta: para Baixo 30"/>
+                <wp:cNvGraphicFramePr/>
+                <a:graphic xmlns:a="http://schemas.openxmlformats.org/drawingml/2006/main">
+                  <a:graphicData uri="http://schemas.microsoft.com/office/word/2010/wordprocessingShape">
+                    <wps:wsp>
+                      <wps:cNvSpPr/>
+                      <wps:spPr>
+                        <a:xfrm>
+                          <a:off x="0" y="0"/>
+                          <a:ext cx="142710" cy="126853"/>
+                        </a:xfrm>
+                        <a:prstGeom prst="downArrow">
+                          <a:avLst/>
+                        </a:prstGeom>
+                      </wps:spPr>
+                      <wps:style>
+                        <a:lnRef idx="2">
+                          <a:schemeClr val="accent1">
+                            <a:shade val="50000"/>
+                          </a:schemeClr>
+                        </a:lnRef>
+                        <a:fillRef idx="1">
+                          <a:schemeClr val="accent1"/>
+                        </a:fillRef>
+                        <a:effectRef idx="0">
+                          <a:schemeClr val="accent1"/>
+                        </a:effectRef>
+                        <a:fontRef idx="minor">
+                          <a:schemeClr val="lt1"/>
+                        </a:fontRef>
+                      </wps:style>
+                      <wps:bodyPr rot="0" spcFirstLastPara="0" vertOverflow="overflow" horzOverflow="overflow" vert="horz" wrap="square" lIns="91440" tIns="45720" rIns="91440" bIns="45720" numCol="1" spcCol="0" rtlCol="0" fromWordArt="0" anchor="ctr" anchorCtr="0" forceAA="0" compatLnSpc="1">
+                        <a:prstTxWarp prst="textNoShape">
+                          <a:avLst/>
+                        </a:prstTxWarp>
+                        <a:noAutofit/>
+                      </wps:bodyPr>
+                    </wps:wsp>
+                  </a:graphicData>
+                </a:graphic>
+              </wp:anchor>
+            </w:drawing>
+          </mc:Choice>
+          <mc:Fallback>
+            <w:pict>
+              <v:shapetype w14:anchorId="2ABD390C" id="_x0000_t67" coordsize="21600,21600" o:spt="67" adj="16200,5400" path="m0@0l@1@0@1,0@2,0@2@0,21600@0,10800,21600xe">
+                <v:stroke joinstyle="miter"/>
+                <v:formulas>
+                  <v:f eqn="val #0"/>
+                  <v:f eqn="val #1"/>
+                  <v:f eqn="sum height 0 #1"/>
+                  <v:f eqn="sum 10800 0 #1"/>
+                  <v:f eqn="sum width 0 #0"/>
+                  <v:f eqn="prod @4 @3 10800"/>
+                  <v:f eqn="sum width 0 @5"/>
+                </v:formulas>
+                <v:path o:connecttype="custom" o:connectlocs="10800,0;0,@0;10800,21600;21600,@0" o:connectangles="270,180,90,0" textboxrect="@1,0,@2,@6"/>
+                <v:handles>
+                  <v:h position="#1,#0" xrange="0,10800" yrange="0,21600"/>
+                </v:handles>
+              </v:shapetype>
+              <v:shape id="Seta: para Baixo 30" o:spid="_x0000_s1026" type="#_x0000_t67" style="position:absolute;margin-left:189.6pt;margin-top:21.45pt;width:11.25pt;height:10pt;z-index:251661312;visibility:visible;mso-wrap-style:square;mso-wrap-distance-left:9pt;mso-wrap-distance-top:0;mso-wrap-distance-right:9pt;mso-wrap-distance-bottom:0;mso-position-horizontal:absolute;mso-position-horizontal-relative:text;mso-position-vertical:absolute;mso-position-vertical-relative:text;v-text-anchor:middle" o:gfxdata="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" adj="10800" fillcolor="#4472c4 [3204]" strokecolor="#1f3763 [1604]" strokeweight="1pt"/>
+            </w:pict>
+          </mc:Fallback>
+        </mc:AlternateContent>
+      </w:r>
+      <w:r>
+        <w:rPr>
+          <w:b/>
+          <w:bCs/>
+        </w:rPr>
+        <w:t xml:space="preserve">Manda rodar </w:t>
+      </w:r>
+      <w:r>
+        <w:rPr>
+          <w:b/>
+          <w:bCs/>
+        </w:rPr>
+        <w:t>o container criado dando o comando que ele vai ter</w:t>
+      </w:r>
+      <w:r>
+        <w:rPr>
+          <w:b/>
+          <w:bCs/>
+        </w:rPr>
+        <w:t xml:space="preserve"> a rede que criamos:</w:t>
+      </w:r>
+    </w:p>
+    <w:p>
+      <w:pPr>
+        <w:tabs>
+          <w:tab w:val="left" w:pos="1082"/>
+        </w:tabs>
+        <w:rPr>
+          <w:b/>
+          <w:bCs/>
+        </w:rPr>
+      </w:pPr>
+    </w:p>
+    <w:p>
+      <w:pPr>
+        <w:tabs>
+          <w:tab w:val="left" w:pos="1082"/>
+        </w:tabs>
+      </w:pPr>
+      <w:r>
+        <w:rPr>
+          <w:noProof/>
+        </w:rPr>
+        <w:drawing>
+          <wp:inline distT="0" distB="0" distL="0" distR="0" wp14:anchorId="7701476B" wp14:editId="4C8AC53B">
+            <wp:extent cx="4936703" cy="183442"/>
+            <wp:effectExtent l="0" t="0" r="0" b="7620"/>
+            <wp:docPr id="25" name="Imagem 25"/>
+            <wp:cNvGraphicFramePr>
+              <a:graphicFrameLocks xmlns:a="http://schemas.openxmlformats.org/drawingml/2006/main" noChangeAspect="1"/>
+            </wp:cNvGraphicFramePr>
+            <a:graphic xmlns:a="http://schemas.openxmlformats.org/drawingml/2006/main">
+              <a:graphicData uri="http://schemas.openxmlformats.org/drawingml/2006/picture">
+                <pic:pic xmlns:pic="http://schemas.openxmlformats.org/drawingml/2006/picture">
+                  <pic:nvPicPr>
+                    <pic:cNvPr id="1" name=""/>
+                    <pic:cNvPicPr/>
+                  </pic:nvPicPr>
+                  <pic:blipFill>
+                    <a:blip r:embed="rId30"/>
+                    <a:stretch>
+                      <a:fillRect/>
+                    </a:stretch>
+                  </pic:blipFill>
+                  <pic:spPr>
+                    <a:xfrm>
+                      <a:off x="0" y="0"/>
+                      <a:ext cx="4996576" cy="185667"/>
+                    </a:xfrm>
+                    <a:prstGeom prst="rect">
+                      <a:avLst/>
+                    </a:prstGeom>
+                  </pic:spPr>
+                </pic:pic>
+              </a:graphicData>
+            </a:graphic>
+          </wp:inline>
+        </w:drawing>
+      </w:r>
+    </w:p>
+    <w:p>
+      <w:pPr>
+        <w:tabs>
+          <w:tab w:val="left" w:pos="1082"/>
+        </w:tabs>
+      </w:pPr>
+      <w:r>
+        <w:rPr>
+          <w:noProof/>
+        </w:rPr>
+        <mc:AlternateContent>
+          <mc:Choice Requires="wps">
+            <w:drawing>
+              <wp:anchor distT="0" distB="0" distL="114300" distR="114300" simplePos="0" relativeHeight="251662336" behindDoc="0" locked="0" layoutInCell="1" allowOverlap="1" wp14:anchorId="514A44CE" wp14:editId="1CAF7E61">
+                <wp:simplePos x="0" y="0"/>
+                <wp:positionH relativeFrom="column">
+                  <wp:posOffset>2191421</wp:posOffset>
+                </wp:positionH>
+                <wp:positionV relativeFrom="paragraph">
+                  <wp:posOffset>221075</wp:posOffset>
+                </wp:positionV>
+                <wp:extent cx="195566" cy="142710"/>
+                <wp:effectExtent l="38100" t="0" r="14605" b="29210"/>
+                <wp:wrapNone/>
+                <wp:docPr id="32" name="Seta: para Baixo 32"/>
+                <wp:cNvGraphicFramePr/>
+                <a:graphic xmlns:a="http://schemas.openxmlformats.org/drawingml/2006/main">
+                  <a:graphicData uri="http://schemas.microsoft.com/office/word/2010/wordprocessingShape">
+                    <wps:wsp>
+                      <wps:cNvSpPr/>
+                      <wps:spPr>
+                        <a:xfrm>
+                          <a:off x="0" y="0"/>
+                          <a:ext cx="195566" cy="142710"/>
+                        </a:xfrm>
+                        <a:prstGeom prst="downArrow">
+                          <a:avLst/>
+                        </a:prstGeom>
+                      </wps:spPr>
+                      <wps:style>
+                        <a:lnRef idx="2">
+                          <a:schemeClr val="accent1">
+                            <a:shade val="50000"/>
+                          </a:schemeClr>
+                        </a:lnRef>
+                        <a:fillRef idx="1">
+                          <a:schemeClr val="accent1"/>
+                        </a:fillRef>
+                        <a:effectRef idx="0">
+                          <a:schemeClr val="accent1"/>
+                        </a:effectRef>
+                        <a:fontRef idx="minor">
+                          <a:schemeClr val="lt1"/>
+                        </a:fontRef>
+                      </wps:style>
+                      <wps:bodyPr rot="0" spcFirstLastPara="0" vertOverflow="overflow" horzOverflow="overflow" vert="horz" wrap="square" lIns="91440" tIns="45720" rIns="91440" bIns="45720" numCol="1" spcCol="0" rtlCol="0" fromWordArt="0" anchor="ctr" anchorCtr="0" forceAA="0" compatLnSpc="1">
+                        <a:prstTxWarp prst="textNoShape">
+                          <a:avLst/>
+                        </a:prstTxWarp>
+                        <a:noAutofit/>
+                      </wps:bodyPr>
+                    </wps:wsp>
+                  </a:graphicData>
+                </a:graphic>
+              </wp:anchor>
+            </w:drawing>
+          </mc:Choice>
+          <mc:Fallback>
+            <w:pict>
+              <v:shape w14:anchorId="4D6EC968" id="Seta: para Baixo 32" o:spid="_x0000_s1026" type="#_x0000_t67" style="position:absolute;margin-left:172.55pt;margin-top:17.4pt;width:15.4pt;height:11.25pt;z-index:251662336;visibility:visible;mso-wrap-style:square;mso-wrap-distance-left:9pt;mso-wrap-distance-top:0;mso-wrap-distance-right:9pt;mso-wrap-distance-bottom:0;mso-position-horizontal:absolute;mso-position-horizontal-relative:text;mso-position-vertical:absolute;mso-position-vertical-relative:text;v-text-anchor:middle" o:gfxdata="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" adj="10800" fillcolor="#4472c4 [3204]" strokecolor="#1f3763 [1604]" strokeweight="1pt"/>
+            </w:pict>
+          </mc:Fallback>
+        </mc:AlternateContent>
+      </w:r>
+      <w:r>
+        <w:t>Agora criou um novo container e colocou “minha bridge como rede”</w:t>
+      </w:r>
+    </w:p>
+    <w:p>
+      <w:pPr>
+        <w:tabs>
+          <w:tab w:val="left" w:pos="1082"/>
+        </w:tabs>
+      </w:pPr>
+    </w:p>
+    <w:p>
+      <w:pPr>
+        <w:tabs>
+          <w:tab w:val="left" w:pos="1082"/>
+        </w:tabs>
+      </w:pPr>
+      <w:r>
+        <w:rPr>
+          <w:noProof/>
+        </w:rPr>
+        <w:drawing>
+          <wp:inline distT="0" distB="0" distL="0" distR="0" wp14:anchorId="0F25B258" wp14:editId="6CC3CAC5">
+            <wp:extent cx="5400040" cy="226695"/>
+            <wp:effectExtent l="0" t="0" r="0" b="1905"/>
+            <wp:docPr id="34" name="Imagem 34"/>
+            <wp:cNvGraphicFramePr>
+              <a:graphicFrameLocks xmlns:a="http://schemas.openxmlformats.org/drawingml/2006/main" noChangeAspect="1"/>
+            </wp:cNvGraphicFramePr>
+            <a:graphic xmlns:a="http://schemas.openxmlformats.org/drawingml/2006/main">
+              <a:graphicData uri="http://schemas.openxmlformats.org/drawingml/2006/picture">
+                <pic:pic xmlns:pic="http://schemas.openxmlformats.org/drawingml/2006/picture">
+                  <pic:nvPicPr>
+                    <pic:cNvPr id="1" name=""/>
+                    <pic:cNvPicPr/>
+                  </pic:nvPicPr>
+                  <pic:blipFill>
+                    <a:blip r:embed="rId31"/>
+                    <a:stretch>
+                      <a:fillRect/>
+                    </a:stretch>
+                  </pic:blipFill>
+                  <pic:spPr>
+                    <a:xfrm>
+                      <a:off x="0" y="0"/>
+                      <a:ext cx="5400040" cy="226695"/>
+                    </a:xfrm>
+                    <a:prstGeom prst="rect">
+                      <a:avLst/>
+                    </a:prstGeom>
+                  </pic:spPr>
+                </pic:pic>
+              </a:graphicData>
+            </a:graphic>
+          </wp:inline>
+        </w:drawing>
+      </w:r>
+    </w:p>
+    <w:p>
+      <w:pPr>
+        <w:tabs>
+          <w:tab w:val="left" w:pos="1082"/>
+        </w:tabs>
+      </w:pPr>
+      <w:r>
+        <w:t>Depois instala o app ping nos containers</w:t>
+      </w:r>
+    </w:p>
+    <w:p>
+      <w:pPr>
+        <w:tabs>
+          <w:tab w:val="left" w:pos="1082"/>
+        </w:tabs>
+      </w:pPr>
+      <w:r>
+        <w:t xml:space="preserve">Por ultimo deu um ping </w:t>
+      </w:r>
+      <w:r>
+        <w:rPr>
+          <w:noProof/>
+        </w:rPr>
+        <w:drawing>
+          <wp:inline distT="0" distB="0" distL="0" distR="0" wp14:anchorId="6697A72D" wp14:editId="62F5656D">
+            <wp:extent cx="1467055" cy="247685"/>
+            <wp:effectExtent l="0" t="0" r="0" b="0"/>
+            <wp:docPr id="35" name="Imagem 35"/>
+            <wp:cNvGraphicFramePr>
+              <a:graphicFrameLocks xmlns:a="http://schemas.openxmlformats.org/drawingml/2006/main" noChangeAspect="1"/>
+            </wp:cNvGraphicFramePr>
+            <a:graphic xmlns:a="http://schemas.openxmlformats.org/drawingml/2006/main">
+              <a:graphicData uri="http://schemas.openxmlformats.org/drawingml/2006/picture">
+                <pic:pic xmlns:pic="http://schemas.openxmlformats.org/drawingml/2006/picture">
+                  <pic:nvPicPr>
+                    <pic:cNvPr id="1" name=""/>
+                    <pic:cNvPicPr/>
+                  </pic:nvPicPr>
+                  <pic:blipFill>
+                    <a:blip r:embed="rId32"/>
+                    <a:stretch>
+                      <a:fillRect/>
+                    </a:stretch>
+                  </pic:blipFill>
+                  <pic:spPr>
+                    <a:xfrm>
+                      <a:off x="0" y="0"/>
+                      <a:ext cx="1467055" cy="247685"/>
+                    </a:xfrm>
+                    <a:prstGeom prst="rect">
+                      <a:avLst/>
+                    </a:prstGeom>
+                  </pic:spPr>
+                </pic:pic>
+              </a:graphicData>
+            </a:graphic>
+          </wp:inline>
+        </w:drawing>
+      </w:r>
+      <w:r>
+        <w:t xml:space="preserve"> (piadoca do carilho). Ping via host name</w:t>
+      </w:r>
+      <w:r>
+        <w:t>.</w:t>
+      </w:r>
+    </w:p>
+    <w:p>
+      <w:pPr>
+        <w:tabs>
+          <w:tab w:val="left" w:pos="1082"/>
+        </w:tabs>
+        <w:jc w:val="center"/>
+        <w:rPr>
+          <w:b/>
+          <w:bCs/>
+          <w:u w:val="single"/>
+        </w:rPr>
+      </w:pPr>
+      <w:r>
+        <w:rPr>
+          <w:b/>
+          <w:bCs/>
+          <w:u w:val="single"/>
+        </w:rPr>
+        <w:t>Utilizando dive None</w:t>
+      </w:r>
+    </w:p>
+    <w:p>
+      <w:pPr>
+        <w:tabs>
+          <w:tab w:val="left" w:pos="1082"/>
+        </w:tabs>
+      </w:pPr>
+      <w:r>
+        <w:t xml:space="preserve">Quaundo configuramos um container </w:t>
+      </w:r>
+      <w:r>
+        <w:t xml:space="preserve">e como colocamos o drive de rede </w:t>
+      </w:r>
+      <w:r>
+        <w:rPr>
+          <w:b/>
+          <w:bCs/>
+        </w:rPr>
+        <w:t>NONE</w:t>
+      </w:r>
+      <w:r>
+        <w:t>, significa que este container não terá interface de rede, fica totalmente isolado a nível de rede.</w:t>
+      </w:r>
+    </w:p>
+    <w:p>
+      <w:pPr>
+        <w:tabs>
+          <w:tab w:val="left" w:pos="1082"/>
+        </w:tabs>
+        <w:jc w:val="center"/>
+      </w:pPr>
+      <w:r>
+        <w:rPr>
+          <w:b/>
+          <w:bCs/>
+          <w:u w:val="single"/>
+        </w:rPr>
+        <w:t xml:space="preserve">Utilizando dive </w:t>
+      </w:r>
+      <w:r>
+        <w:rPr>
+          <w:b/>
+          <w:bCs/>
+          <w:u w:val="single"/>
+        </w:rPr>
+        <w:t>HOST</w:t>
+      </w:r>
+    </w:p>
+    <w:p>
+      <w:pPr>
+        <w:tabs>
+          <w:tab w:val="left" w:pos="1082"/>
+        </w:tabs>
+      </w:pPr>
+      <w:r>
+        <w:t>Interface de rede mais vinculada ao host</w:t>
+      </w:r>
+      <w:r>
+        <w:t>, remove qualquer isolamento que existe entre host e container, no exemplo do professor o container que ele subiu</w:t>
+      </w:r>
+      <w:r>
+        <w:t xml:space="preserve"> estava com a porta 3000 para ser a porta de comunicação, usando o drive host colocou localhos:3000 e o Docker comunicou.</w:t>
+      </w:r>
+    </w:p>
+    <w:p>
+      <w:pPr>
+        <w:tabs>
+          <w:tab w:val="left" w:pos="1082"/>
+        </w:tabs>
+      </w:pPr>
+      <w:r>
+        <w:t>Se tivesse alguma outra aplicação utilizando a porta 3000 daria conflito.</w:t>
+      </w:r>
+    </w:p>
+    <w:p>
+      <w:pPr>
+        <w:tabs>
+          <w:tab w:val="left" w:pos="1082"/>
+        </w:tabs>
+      </w:pPr>
+    </w:p>
+    <w:p>
+      <w:pPr>
+        <w:tabs>
+          <w:tab w:val="left" w:pos="1082"/>
+        </w:tabs>
+      </w:pPr>
+      <w:r>
+        <w:rPr>
+          <w:noProof/>
+        </w:rPr>
+        <w:drawing>
+          <wp:inline distT="0" distB="0" distL="0" distR="0" wp14:anchorId="749C09A2" wp14:editId="28CBC320">
+            <wp:extent cx="5400040" cy="575945"/>
+            <wp:effectExtent l="0" t="0" r="0" b="0"/>
+            <wp:docPr id="26" name="Imagem 26"/>
+            <wp:cNvGraphicFramePr>
+              <a:graphicFrameLocks xmlns:a="http://schemas.openxmlformats.org/drawingml/2006/main" noChangeAspect="1"/>
+            </wp:cNvGraphicFramePr>
+            <a:graphic xmlns:a="http://schemas.openxmlformats.org/drawingml/2006/main">
+              <a:graphicData uri="http://schemas.openxmlformats.org/drawingml/2006/picture">
+                <pic:pic xmlns:pic="http://schemas.openxmlformats.org/drawingml/2006/picture">
+                  <pic:nvPicPr>
+                    <pic:cNvPr id="1" name=""/>
+                    <pic:cNvPicPr/>
+                  </pic:nvPicPr>
+                  <pic:blipFill>
+                    <a:blip r:embed="rId33"/>
+                    <a:stretch>
+                      <a:fillRect/>
+                    </a:stretch>
+                  </pic:blipFill>
+                  <pic:spPr>
+                    <a:xfrm>
+                      <a:off x="0" y="0"/>
+                      <a:ext cx="5400040" cy="575945"/>
+                    </a:xfrm>
+                    <a:prstGeom prst="rect">
+                      <a:avLst/>
+                    </a:prstGeom>
+                  </pic:spPr>
+                </pic:pic>
+              </a:graphicData>
+            </a:graphic>
+          </wp:inline>
+        </w:drawing>
+      </w:r>
+    </w:p>
+    <w:p>
+      <w:pPr>
+        <w:tabs>
+          <w:tab w:val="left" w:pos="1082"/>
+        </w:tabs>
+      </w:pPr>
+      <w:r>
+        <w:t xml:space="preserve">Rede </w:t>
+      </w:r>
+      <w:r>
+        <w:t>com drive “</w:t>
+      </w:r>
+      <w:r>
+        <w:t xml:space="preserve">none </w:t>
+      </w:r>
+      <w:r>
+        <w:t>“</w:t>
+      </w:r>
+      <w:r>
+        <w:t xml:space="preserve">não tem </w:t>
+      </w:r>
+      <w:r>
+        <w:t>qualquer interface de rede vinculado a ele</w:t>
+      </w:r>
+      <w:r>
+        <w:t>.</w:t>
+      </w:r>
+    </w:p>
+    <w:p>
+      <w:pPr>
+        <w:tabs>
+          <w:tab w:val="left" w:pos="1082"/>
+        </w:tabs>
+      </w:pPr>
+      <w:r>
+        <w:t>Como que faz para ter uma interface de rede vinculada ao nosso host?</w:t>
+      </w:r>
+    </w:p>
+    <w:p>
+      <w:pPr>
+        <w:tabs>
+          <w:tab w:val="left" w:pos="1082"/>
+        </w:tabs>
+      </w:pPr>
+      <w:r>
+        <w:rPr>
+          <w:noProof/>
+        </w:rPr>
+        <w:drawing>
+          <wp:inline distT="0" distB="0" distL="0" distR="0" wp14:anchorId="6FD49DF8" wp14:editId="39340C64">
+            <wp:extent cx="5400040" cy="150495"/>
+            <wp:effectExtent l="0" t="0" r="0" b="1905"/>
+            <wp:docPr id="27" name="Imagem 27"/>
+            <wp:cNvGraphicFramePr>
+              <a:graphicFrameLocks xmlns:a="http://schemas.openxmlformats.org/drawingml/2006/main" noChangeAspect="1"/>
+            </wp:cNvGraphicFramePr>
+            <a:graphic xmlns:a="http://schemas.openxmlformats.org/drawingml/2006/main">
+              <a:graphicData uri="http://schemas.openxmlformats.org/drawingml/2006/picture">
+                <pic:pic xmlns:pic="http://schemas.openxmlformats.org/drawingml/2006/picture">
+                  <pic:nvPicPr>
+                    <pic:cNvPr id="1" name=""/>
+                    <pic:cNvPicPr/>
+                  </pic:nvPicPr>
+                  <pic:blipFill>
+                    <a:blip r:embed="rId34"/>
+                    <a:stretch>
+                      <a:fillRect/>
+                    </a:stretch>
+                  </pic:blipFill>
+                  <pic:spPr>
+                    <a:xfrm>
+                      <a:off x="0" y="0"/>
                       <a:ext cx="5400040" cy="150495"/>
                     </a:xfrm>
                     <a:prstGeom prst="rect">
@@ -2403,6 +3194,7 @@
           <w:b/>
           <w:bCs/>
         </w:rPr>
+        <w:lastRenderedPageBreak/>
         <w:t xml:space="preserve">Docker </w:t>
       </w:r>
       <w:r>
@@ -2421,7 +3213,6 @@
         <w:jc w:val="center"/>
       </w:pPr>
       <w:r>
-        <w:lastRenderedPageBreak/>
         <w:t>O Docker Compose nada mais é do que uma ferramenta de coordenação de containers.</w:t>
       </w:r>
     </w:p>
@@ -3117,6 +3908,26 @@
     <w:name w:val="Normal"/>
     <w:qFormat/>
   </w:style>
+  <w:style w:type="paragraph" w:styleId="Ttulo2">
+    <w:name w:val="heading 2"/>
+    <w:basedOn w:val="Normal"/>
+    <w:link w:val="Ttulo2Char"/>
+    <w:uiPriority w:val="9"/>
+    <w:qFormat/>
+    <w:rsid w:val="006E47B5"/>
+    <w:pPr>
+      <w:spacing w:before="100" w:beforeAutospacing="1" w:after="100" w:afterAutospacing="1" w:line="240" w:lineRule="auto"/>
+      <w:outlineLvl w:val="1"/>
+    </w:pPr>
+    <w:rPr>
+      <w:rFonts w:ascii="Times New Roman" w:eastAsia="Times New Roman" w:hAnsi="Times New Roman" w:cs="Times New Roman"/>
+      <w:b/>
+      <w:bCs/>
+      <w:sz w:val="36"/>
+      <w:szCs w:val="36"/>
+      <w:lang w:eastAsia="pt-BR"/>
+    </w:rPr>
+  </w:style>
   <w:style w:type="character" w:default="1" w:styleId="Fontepargpadro">
     <w:name w:val="Default Paragraph Font"/>
     <w:uiPriority w:val="1"/>
@@ -3182,6 +3993,21 @@
     <w:rPr>
       <w:i/>
       <w:iCs/>
+    </w:rPr>
+  </w:style>
+  <w:style w:type="character" w:customStyle="1" w:styleId="Ttulo2Char">
+    <w:name w:val="Título 2 Char"/>
+    <w:basedOn w:val="Fontepargpadro"/>
+    <w:link w:val="Ttulo2"/>
+    <w:uiPriority w:val="9"/>
+    <w:rsid w:val="006E47B5"/>
+    <w:rPr>
+      <w:rFonts w:ascii="Times New Roman" w:eastAsia="Times New Roman" w:hAnsi="Times New Roman" w:cs="Times New Roman"/>
+      <w:b/>
+      <w:bCs/>
+      <w:sz w:val="36"/>
+      <w:szCs w:val="36"/>
+      <w:lang w:eastAsia="pt-BR"/>
     </w:rPr>
   </w:style>
 </w:styles>

</xml_diff>